<commit_message>
Finalizando o último exercício
</commit_message>
<xml_diff>
--- a/Atividade A2_1.docx
+++ b/Atividade A2_1.docx
@@ -27,8 +27,8 @@
         <w:tblLook w:val="0000"/>
       </w:tblPr>
       <w:tblGrid>
-        <w:gridCol w:w="2550"/>
-        <w:gridCol w:w="7086"/>
+        <w:gridCol w:w="2549"/>
+        <w:gridCol w:w="7087"/>
       </w:tblGrid>
       <w:tr>
         <w:trPr>
@@ -36,7 +36,7 @@
         </w:trPr>
         <w:tc>
           <w:tcPr>
-            <w:tcW w:w="2550" w:type="dxa"/>
+            <w:tcW w:w="2549" w:type="dxa"/>
             <w:tcBorders/>
             <w:shd w:fill="FFFFFF" w:val="clear"/>
           </w:tcPr>
@@ -104,7 +104,7 @@
         </w:tc>
         <w:tc>
           <w:tcPr>
-            <w:tcW w:w="7086" w:type="dxa"/>
+            <w:tcW w:w="7087" w:type="dxa"/>
             <w:tcBorders/>
             <w:shd w:fill="FFFFFF" w:val="clear"/>
             <w:vAlign w:val="center"/>
@@ -298,15 +298,7 @@
         <w:tab/>
         <w:tab/>
         <w:tab/>
-        <w:t xml:space="preserve">                               Data: 1</w:t>
-      </w:r>
-      <w:r>
-        <w:rPr/>
-        <w:t>9</w:t>
-      </w:r>
-      <w:r>
-        <w:rPr/>
-        <w:t>/08/2020</w:t>
+        <w:t xml:space="preserve">                               Data: 19/08/2020</w:t>
       </w:r>
     </w:p>
     <w:p>
@@ -345,7 +337,6 @@
     <w:p>
       <w:pPr>
         <w:pStyle w:val="LOnormal"/>
-        <w:spacing w:lineRule="auto" w:line="276"/>
         <w:jc w:val="both"/>
         <w:rPr/>
       </w:pPr>
@@ -353,105 +344,26 @@
         <w:rPr>
           <w:b/>
         </w:rPr>
-        <w:t>Exercício 03:</w:t>
-      </w:r>
-      <w:r>
-        <w:rPr/>
-        <w:t xml:space="preserve"> Implementar estatísticas na MM1 de forma a computar:</w:t>
-      </w:r>
-    </w:p>
-    <w:p>
-      <w:pPr>
-        <w:pStyle w:val="LOnormal"/>
-        <w:numPr>
-          <w:ilvl w:val="0"/>
-          <w:numId w:val="1"/>
-        </w:numPr>
-        <w:spacing w:lineRule="auto" w:line="276"/>
-        <w:ind w:left="720" w:hanging="360"/>
-        <w:jc w:val="both"/>
-        <w:rPr>
-          <w:u w:val="none"/>
-        </w:rPr>
-      </w:pPr>
-      <w:r>
-        <w:rPr/>
-        <w:t>Tempo médio de requisições no Sistema</w:t>
-      </w:r>
-    </w:p>
-    <w:p>
-      <w:pPr>
-        <w:pStyle w:val="LOnormal"/>
-        <w:numPr>
-          <w:ilvl w:val="0"/>
-          <w:numId w:val="1"/>
-        </w:numPr>
-        <w:spacing w:lineRule="auto" w:line="276"/>
-        <w:ind w:left="720" w:hanging="360"/>
-        <w:jc w:val="both"/>
-        <w:rPr>
-          <w:u w:val="none"/>
-        </w:rPr>
-      </w:pPr>
-      <w:r>
-        <w:rPr/>
-        <w:t>Utilização do Servidor</w:t>
-      </w:r>
-    </w:p>
-    <w:p>
-      <w:pPr>
-        <w:pStyle w:val="LOnormal"/>
-        <w:numPr>
-          <w:ilvl w:val="0"/>
-          <w:numId w:val="1"/>
-        </w:numPr>
-        <w:spacing w:lineRule="auto" w:line="276"/>
-        <w:ind w:left="720" w:hanging="360"/>
-        <w:jc w:val="both"/>
-        <w:rPr>
-          <w:u w:val="none"/>
-        </w:rPr>
-      </w:pPr>
-      <w:r>
-        <w:rPr/>
-        <w:t>Vazão no Sistema</w:t>
-      </w:r>
-    </w:p>
-    <w:p>
-      <w:pPr>
-        <w:pStyle w:val="LOnormal"/>
-        <w:numPr>
-          <w:ilvl w:val="0"/>
-          <w:numId w:val="1"/>
-        </w:numPr>
-        <w:spacing w:lineRule="auto" w:line="276"/>
-        <w:ind w:left="720" w:hanging="360"/>
-        <w:jc w:val="both"/>
-        <w:rPr>
-          <w:u w:val="none"/>
-        </w:rPr>
-      </w:pPr>
-      <w:r>
-        <w:rPr/>
-        <w:t>Tamanho médio da Fila</w:t>
-      </w:r>
-    </w:p>
-    <w:p>
-      <w:pPr>
-        <w:pStyle w:val="LOnormal"/>
-        <w:spacing w:lineRule="auto" w:line="276"/>
-        <w:ind w:left="720" w:hanging="0"/>
-        <w:jc w:val="both"/>
-        <w:rPr/>
-      </w:pPr>
-      <w:r>
-        <w:rPr/>
-      </w:r>
-    </w:p>
-    <w:p>
-      <w:pPr>
-        <w:pStyle w:val="LOnormal"/>
-        <w:spacing w:lineRule="auto" w:line="276"/>
+        <w:t>Exercício 04:</w:t>
+      </w:r>
+      <w:r>
+        <w:rPr/>
+        <w:t xml:space="preserve"> Uma classe que permita calcular o intervalo de confiança para níveis configuráveis de 90, 95 e 99%. A classe deve permitir, a partir de um conjunto de dados e um erro, indicar quantas repetições devem ser realizadas.</w:t>
+      </w:r>
+    </w:p>
+    <w:p>
+      <w:pPr>
+        <w:pStyle w:val="LOnormal"/>
+        <w:jc w:val="both"/>
+        <w:rPr/>
+      </w:pPr>
+      <w:r>
+        <w:rPr/>
+      </w:r>
+    </w:p>
+    <w:p>
+      <w:pPr>
+        <w:pStyle w:val="LOnormal"/>
         <w:rPr>
           <w:b/>
           <w:b/>
@@ -467,22 +379,6 @@
     <w:p>
       <w:pPr>
         <w:pStyle w:val="LOnormal"/>
-        <w:spacing w:lineRule="auto" w:line="276"/>
-        <w:rPr>
-          <w:b/>
-          <w:b/>
-        </w:rPr>
-      </w:pPr>
-      <w:r>
-        <w:rPr>
-          <w:b/>
-        </w:rPr>
-      </w:r>
-    </w:p>
-    <w:p>
-      <w:pPr>
-        <w:pStyle w:val="LOnormal"/>
-        <w:spacing w:lineRule="auto" w:line="276"/>
         <w:jc w:val="center"/>
         <w:rPr>
           <w:b/>
@@ -490,12 +386,52 @@
         </w:rPr>
       </w:pPr>
       <w:r>
-        <w:rPr/>
+        <w:rPr>
+          <w:b/>
+        </w:rPr>
+      </w:r>
+    </w:p>
+    <w:p>
+      <w:pPr>
+        <w:pStyle w:val="LOnormal"/>
+        <w:jc w:val="center"/>
+        <w:rPr>
+          <w:b/>
+          <w:b/>
+        </w:rPr>
+      </w:pPr>
+      <w:r>
+        <w:rPr>
+          <w:b/>
+        </w:rPr>
+      </w:r>
+    </w:p>
+    <w:p>
+      <w:pPr>
+        <w:pStyle w:val="LOnormal"/>
+        <w:jc w:val="center"/>
+        <w:rPr>
+          <w:b/>
+          <w:b/>
+        </w:rPr>
+      </w:pPr>
+      <w:r>
+        <w:rPr>
+          <w:b/>
+        </w:rPr>
         <w:drawing>
-          <wp:inline distT="0" distB="0" distL="0" distR="0">
-            <wp:extent cx="5400040" cy="781685"/>
+          <wp:anchor behindDoc="0" distT="0" distB="0" distL="0" distR="0" simplePos="0" locked="0" layoutInCell="1" allowOverlap="1" relativeHeight="5">
+            <wp:simplePos x="0" y="0"/>
+            <wp:positionH relativeFrom="column">
+              <wp:align>center</wp:align>
+            </wp:positionH>
+            <wp:positionV relativeFrom="paragraph">
+              <wp:posOffset>635</wp:posOffset>
+            </wp:positionV>
+            <wp:extent cx="5528310" cy="842645"/>
             <wp:effectExtent l="0" t="0" r="0" b="0"/>
-            <wp:docPr id="2" name="image2.png" descr=""/>
+            <wp:wrapTopAndBottom/>
+            <wp:docPr id="2" name="Figura2" descr=""/>
             <wp:cNvGraphicFramePr>
               <a:graphicFrameLocks xmlns:a="http://schemas.openxmlformats.org/drawingml/2006/main" noChangeAspect="1"/>
             </wp:cNvGraphicFramePr>
@@ -503,13 +439,14 @@
               <a:graphicData uri="http://schemas.openxmlformats.org/drawingml/2006/picture">
                 <pic:pic xmlns:pic="http://schemas.openxmlformats.org/drawingml/2006/picture">
                   <pic:nvPicPr>
-                    <pic:cNvPr id="2" name="image2.png" descr=""/>
+                    <pic:cNvPr id="2" name="Figura2" descr=""/>
                     <pic:cNvPicPr>
                       <a:picLocks noChangeAspect="1" noChangeArrowheads="1"/>
                     </pic:cNvPicPr>
                   </pic:nvPicPr>
                   <pic:blipFill>
                     <a:blip r:embed="rId3"/>
+                    <a:srcRect l="0" t="0" r="1088" b="7835"/>
                     <a:stretch>
                       <a:fillRect/>
                     </a:stretch>
@@ -517,7 +454,7 @@
                   <pic:spPr bwMode="auto">
                     <a:xfrm>
                       <a:off x="0" y="0"/>
-                      <a:ext cx="5400040" cy="781685"/>
+                      <a:ext cx="5528310" cy="842645"/>
                     </a:xfrm>
                     <a:prstGeom prst="rect">
                       <a:avLst/>
@@ -526,63 +463,67 @@
                 </pic:pic>
               </a:graphicData>
             </a:graphic>
-          </wp:inline>
+          </wp:anchor>
         </w:drawing>
       </w:r>
     </w:p>
     <w:p>
       <w:pPr>
         <w:pStyle w:val="LOnormal"/>
-        <w:spacing w:lineRule="auto" w:line="276"/>
-        <w:jc w:val="both"/>
-        <w:rPr/>
-      </w:pPr>
-      <w:r>
-        <w:rPr/>
-      </w:r>
-    </w:p>
-    <w:p>
-      <w:pPr>
-        <w:pStyle w:val="LOnormal"/>
-        <w:spacing w:lineRule="auto" w:line="276"/>
-        <w:ind w:left="0" w:hanging="0"/>
-        <w:jc w:val="both"/>
-        <w:rPr/>
-      </w:pPr>
-      <w:r>
-        <w:rPr/>
-      </w:r>
-    </w:p>
-    <w:p>
-      <w:pPr>
-        <w:pStyle w:val="LOnormal"/>
-        <w:jc w:val="both"/>
-        <w:rPr/>
-      </w:pPr>
-      <w:r>
+        <w:jc w:val="both"/>
         <w:rPr>
           <w:b/>
+          <w:b/>
         </w:rPr>
-        <w:t>Exercício 04:</w:t>
-      </w:r>
-      <w:r>
-        <w:rPr/>
-        <w:t xml:space="preserve"> Uma classe que permita calcular o intervalo de confiança para níveis configuráveis de 90, 95 e 99%. A classe deve permitir, a partir de um conjunto de dados e um erro, indicar quantas repetições devem ser realizadas.</w:t>
-      </w:r>
-    </w:p>
-    <w:p>
-      <w:pPr>
-        <w:pStyle w:val="LOnormal"/>
-        <w:jc w:val="both"/>
-        <w:rPr/>
-      </w:pPr>
-      <w:r>
-        <w:rPr/>
-      </w:r>
-    </w:p>
-    <w:p>
-      <w:pPr>
-        <w:pStyle w:val="LOnormal"/>
+      </w:pPr>
+      <w:r>
+        <w:rPr/>
+      </w:r>
+    </w:p>
+    <w:p>
+      <w:pPr>
+        <w:pStyle w:val="LOnormal"/>
+        <w:jc w:val="both"/>
+        <w:rPr>
+          <w:b/>
+          <w:b/>
+        </w:rPr>
+      </w:pPr>
+      <w:r>
+        <w:rPr/>
+      </w:r>
+    </w:p>
+    <w:p>
+      <w:pPr>
+        <w:pStyle w:val="LOnormal"/>
+        <w:jc w:val="both"/>
+        <w:rPr/>
+      </w:pPr>
+      <w:r>
+        <w:rPr>
+          <w:b/>
+        </w:rPr>
+        <w:t xml:space="preserve">Exercício 05: </w:t>
+      </w:r>
+      <w:r>
+        <w:rPr/>
+        <w:t>(I)Um histograma com a geração exponencial para uma determinada semente, comprovando visualmente a distribuição. Usar os coeficientes do Gerador LC sugerido no slide. (II) Uma tabela de resultados das métricas avaliadas para Lambda - 5 requisições por minuto e  Mu = 10 requisições por minuto. Compare com os resultados teóricos da MM1 (use o octave com o queuing). Faça a simulação para um tempo de 10h. (os resultados devem ser computados pela média de 10 repetições) .</w:t>
+      </w:r>
+    </w:p>
+    <w:p>
+      <w:pPr>
+        <w:pStyle w:val="LOnormal"/>
+        <w:jc w:val="both"/>
+        <w:rPr/>
+      </w:pPr>
+      <w:r>
+        <w:rPr/>
+      </w:r>
+    </w:p>
+    <w:p>
+      <w:pPr>
+        <w:pStyle w:val="LOnormal"/>
+        <w:jc w:val="both"/>
         <w:rPr>
           <w:b/>
           <w:b/>
@@ -598,33 +539,78 @@
     <w:p>
       <w:pPr>
         <w:pStyle w:val="LOnormal"/>
+        <w:jc w:val="both"/>
+        <w:rPr/>
+      </w:pPr>
+      <w:r>
+        <w:rPr/>
+      </w:r>
+    </w:p>
+    <w:p>
+      <w:pPr>
+        <w:pStyle w:val="LOnormal"/>
+        <w:jc w:val="both"/>
+        <w:rPr/>
+      </w:pPr>
+      <w:r>
+        <w:rPr/>
+        <w:t>(I)Para validar a geração exponencial, utilizamos a classe rngExp(), com a semente 1, lambda 5, gerando 100000 valores. Os valores gerados foram armazenados em um arquivo denominado var.txt</w:t>
+      </w:r>
+    </w:p>
+    <w:p>
+      <w:pPr>
+        <w:pStyle w:val="LOnormal"/>
+        <w:jc w:val="both"/>
+        <w:rPr/>
+      </w:pPr>
+      <w:r>
+        <w:rPr/>
+      </w:r>
+    </w:p>
+    <w:p>
+      <w:pPr>
+        <w:pStyle w:val="LOnormal"/>
+        <w:jc w:val="both"/>
+        <w:rPr/>
+      </w:pPr>
+      <w:r>
+        <w:rPr/>
+        <w:t xml:space="preserve">Após a geração foi utilizado </w:t>
+      </w:r>
+      <w:r>
         <w:rPr>
-          <w:b/>
-          <w:b/>
+          <w:i/>
         </w:rPr>
-      </w:pPr>
-      <w:r>
-        <w:rPr>
-          <w:b/>
-        </w:rPr>
+        <w:t>software</w:t>
+      </w:r>
+      <w:r>
+        <w:rPr/>
+        <w:t xml:space="preserve"> Matlab para apresentar graficamente o resultado, conforme esperado, a geração apresenta uma característica exponencial.</w:t>
+      </w:r>
+    </w:p>
+    <w:p>
+      <w:pPr>
+        <w:pStyle w:val="LOnormal"/>
+        <w:jc w:val="both"/>
+        <w:rPr/>
+      </w:pPr>
+      <w:r>
+        <w:rPr/>
       </w:r>
     </w:p>
     <w:p>
       <w:pPr>
         <w:pStyle w:val="LOnormal"/>
         <w:jc w:val="center"/>
-        <w:rPr>
-          <w:b/>
-          <w:b/>
-        </w:rPr>
+        <w:rPr/>
       </w:pPr>
       <w:r>
         <w:rPr/>
         <w:drawing>
           <wp:inline distT="0" distB="0" distL="0" distR="0">
-            <wp:extent cx="5400040" cy="864870"/>
+            <wp:extent cx="5400040" cy="3914140"/>
             <wp:effectExtent l="0" t="0" r="0" b="0"/>
-            <wp:docPr id="3" name="image3.png" descr=""/>
+            <wp:docPr id="3" name="image4.png" descr=""/>
             <wp:cNvGraphicFramePr>
               <a:graphicFrameLocks xmlns:a="http://schemas.openxmlformats.org/drawingml/2006/main" noChangeAspect="1"/>
             </wp:cNvGraphicFramePr>
@@ -632,170 +618,13 @@
               <a:graphicData uri="http://schemas.openxmlformats.org/drawingml/2006/picture">
                 <pic:pic xmlns:pic="http://schemas.openxmlformats.org/drawingml/2006/picture">
                   <pic:nvPicPr>
-                    <pic:cNvPr id="3" name="image3.png" descr=""/>
+                    <pic:cNvPr id="3" name="image4.png" descr=""/>
                     <pic:cNvPicPr>
                       <a:picLocks noChangeAspect="1" noChangeArrowheads="1"/>
                     </pic:cNvPicPr>
                   </pic:nvPicPr>
                   <pic:blipFill>
                     <a:blip r:embed="rId4"/>
-                    <a:stretch>
-                      <a:fillRect/>
-                    </a:stretch>
-                  </pic:blipFill>
-                  <pic:spPr bwMode="auto">
-                    <a:xfrm>
-                      <a:off x="0" y="0"/>
-                      <a:ext cx="5400040" cy="864870"/>
-                    </a:xfrm>
-                    <a:prstGeom prst="rect">
-                      <a:avLst/>
-                    </a:prstGeom>
-                  </pic:spPr>
-                </pic:pic>
-              </a:graphicData>
-            </a:graphic>
-          </wp:inline>
-        </w:drawing>
-      </w:r>
-    </w:p>
-    <w:p>
-      <w:pPr>
-        <w:pStyle w:val="LOnormal"/>
-        <w:jc w:val="center"/>
-        <w:rPr>
-          <w:b/>
-          <w:b/>
-        </w:rPr>
-      </w:pPr>
-      <w:r>
-        <w:rPr>
-          <w:b/>
-        </w:rPr>
-      </w:r>
-    </w:p>
-    <w:p>
-      <w:pPr>
-        <w:pStyle w:val="LOnormal"/>
-        <w:jc w:val="both"/>
-        <w:rPr/>
-      </w:pPr>
-      <w:r>
-        <w:rPr>
-          <w:b/>
-        </w:rPr>
-        <w:t xml:space="preserve">Exercício 05: </w:t>
-      </w:r>
-      <w:r>
-        <w:rPr/>
-        <w:t>(I)Um histograma com a geração exponencial para uma determinada semente, comprovando visualmente a distribuição. Usar os coeficientes do Gerador LC sugerido no slide. (II) Uma tabela de resultados das métricas avaliadas para Lambda - 5 requisições por minuto e  Mu = 10 requisições por minuto. Compare com os resultados teóricos da MM1 (use o octave com o queuing). Faça a simulação para um tempo de 10h. (os resultados devem ser computados pela média de 10 repetições) .</w:t>
-      </w:r>
-    </w:p>
-    <w:p>
-      <w:pPr>
-        <w:pStyle w:val="LOnormal"/>
-        <w:jc w:val="both"/>
-        <w:rPr/>
-      </w:pPr>
-      <w:r>
-        <w:rPr/>
-      </w:r>
-    </w:p>
-    <w:p>
-      <w:pPr>
-        <w:pStyle w:val="LOnormal"/>
-        <w:jc w:val="both"/>
-        <w:rPr>
-          <w:b/>
-          <w:b/>
-        </w:rPr>
-      </w:pPr>
-      <w:r>
-        <w:rPr>
-          <w:b/>
-        </w:rPr>
-        <w:t>Solução:</w:t>
-      </w:r>
-    </w:p>
-    <w:p>
-      <w:pPr>
-        <w:pStyle w:val="LOnormal"/>
-        <w:jc w:val="both"/>
-        <w:rPr/>
-      </w:pPr>
-      <w:r>
-        <w:rPr/>
-      </w:r>
-    </w:p>
-    <w:p>
-      <w:pPr>
-        <w:pStyle w:val="LOnormal"/>
-        <w:jc w:val="both"/>
-        <w:rPr/>
-      </w:pPr>
-      <w:r>
-        <w:rPr/>
-        <w:t>(I)Para validar a geração exponencial, utilizamos a classe rngExp(), com a semente 1, lambda 5, gerando 100000 valores. Os valores gerados foram armazenados em um arquivo denominado var.txt</w:t>
-      </w:r>
-    </w:p>
-    <w:p>
-      <w:pPr>
-        <w:pStyle w:val="LOnormal"/>
-        <w:jc w:val="both"/>
-        <w:rPr/>
-      </w:pPr>
-      <w:r>
-        <w:rPr/>
-        <w:t xml:space="preserve">Após a geração foi utilizado </w:t>
-      </w:r>
-      <w:r>
-        <w:rPr>
-          <w:i/>
-        </w:rPr>
-        <w:t>software</w:t>
-      </w:r>
-      <w:r>
-        <w:rPr/>
-        <w:t xml:space="preserve"> Matlab para apresentar graficamente o resultado, conforme esperado, a geração apresenta uma característica exponencial.</w:t>
-      </w:r>
-    </w:p>
-    <w:p>
-      <w:pPr>
-        <w:pStyle w:val="LOnormal"/>
-        <w:jc w:val="both"/>
-        <w:rPr/>
-      </w:pPr>
-      <w:r>
-        <w:rPr/>
-      </w:r>
-    </w:p>
-    <w:p>
-      <w:pPr>
-        <w:pStyle w:val="LOnormal"/>
-        <w:jc w:val="center"/>
-        <w:rPr/>
-      </w:pPr>
-      <w:r>
-        <w:rPr/>
-        <w:drawing>
-          <wp:inline distT="0" distB="0" distL="0" distR="0">
-            <wp:extent cx="5400040" cy="3914140"/>
-            <wp:effectExtent l="0" t="0" r="0" b="0"/>
-            <wp:docPr id="4" name="image4.png" descr=""/>
-            <wp:cNvGraphicFramePr>
-              <a:graphicFrameLocks xmlns:a="http://schemas.openxmlformats.org/drawingml/2006/main" noChangeAspect="1"/>
-            </wp:cNvGraphicFramePr>
-            <a:graphic xmlns:a="http://schemas.openxmlformats.org/drawingml/2006/main">
-              <a:graphicData uri="http://schemas.openxmlformats.org/drawingml/2006/picture">
-                <pic:pic xmlns:pic="http://schemas.openxmlformats.org/drawingml/2006/picture">
-                  <pic:nvPicPr>
-                    <pic:cNvPr id="4" name="image4.png" descr=""/>
-                    <pic:cNvPicPr>
-                      <a:picLocks noChangeAspect="1" noChangeArrowheads="1"/>
-                    </pic:cNvPicPr>
-                  </pic:nvPicPr>
-                  <pic:blipFill>
-                    <a:blip r:embed="rId5"/>
                     <a:stretch>
                       <a:fillRect/>
                     </a:stretch>
@@ -835,6 +664,36 @@
       <w:pPr>
         <w:pStyle w:val="LOnormal"/>
         <w:jc w:val="both"/>
+        <w:rPr>
+          <w:b/>
+          <w:b/>
+        </w:rPr>
+      </w:pPr>
+      <w:r>
+        <w:rPr>
+          <w:b/>
+        </w:rPr>
+      </w:r>
+    </w:p>
+    <w:p>
+      <w:pPr>
+        <w:pStyle w:val="LOnormal"/>
+        <w:jc w:val="both"/>
+        <w:rPr>
+          <w:b/>
+          <w:b/>
+        </w:rPr>
+      </w:pPr>
+      <w:r>
+        <w:rPr>
+          <w:b/>
+        </w:rPr>
+      </w:r>
+    </w:p>
+    <w:p>
+      <w:pPr>
+        <w:pStyle w:val="LOnormal"/>
+        <w:jc w:val="both"/>
         <w:rPr/>
       </w:pPr>
       <w:r>
@@ -850,6 +709,299 @@
       </w:pPr>
       <w:r>
         <w:rPr/>
+      </w:r>
+    </w:p>
+    <w:p>
+      <w:pPr>
+        <w:pStyle w:val="LOnormal"/>
+        <w:jc w:val="both"/>
+        <w:rPr/>
+      </w:pPr>
+      <w:r>
+        <w:rPr/>
+        <w:t>Execução do código:</w:t>
+      </w:r>
+    </w:p>
+    <w:p>
+      <w:pPr>
+        <w:pStyle w:val="LOnormal"/>
+        <w:jc w:val="both"/>
+        <w:rPr/>
+      </w:pPr>
+      <w:r>
+        <w:rPr/>
+      </w:r>
+    </w:p>
+    <w:p>
+      <w:pPr>
+        <w:pStyle w:val="LOnormal"/>
+        <w:jc w:val="center"/>
+        <w:rPr/>
+      </w:pPr>
+      <w:r>
+        <w:rPr/>
+        <w:drawing>
+          <wp:anchor behindDoc="0" distT="0" distB="0" distL="0" distR="0" simplePos="0" locked="0" layoutInCell="1" allowOverlap="1" relativeHeight="4">
+            <wp:simplePos x="0" y="0"/>
+            <wp:positionH relativeFrom="column">
+              <wp:posOffset>882650</wp:posOffset>
+            </wp:positionH>
+            <wp:positionV relativeFrom="paragraph">
+              <wp:posOffset>635</wp:posOffset>
+            </wp:positionV>
+            <wp:extent cx="5147945" cy="1064895"/>
+            <wp:effectExtent l="0" t="0" r="0" b="0"/>
+            <wp:wrapTopAndBottom/>
+            <wp:docPr id="4" name="Figura1" descr=""/>
+            <wp:cNvGraphicFramePr>
+              <a:graphicFrameLocks xmlns:a="http://schemas.openxmlformats.org/drawingml/2006/main" noChangeAspect="1"/>
+            </wp:cNvGraphicFramePr>
+            <a:graphic xmlns:a="http://schemas.openxmlformats.org/drawingml/2006/main">
+              <a:graphicData uri="http://schemas.openxmlformats.org/drawingml/2006/picture">
+                <pic:pic xmlns:pic="http://schemas.openxmlformats.org/drawingml/2006/picture">
+                  <pic:nvPicPr>
+                    <pic:cNvPr id="4" name="Figura1" descr=""/>
+                    <pic:cNvPicPr>
+                      <a:picLocks noChangeAspect="1" noChangeArrowheads="1"/>
+                    </pic:cNvPicPr>
+                  </pic:nvPicPr>
+                  <pic:blipFill>
+                    <a:blip r:embed="rId5"/>
+                    <a:srcRect l="1046" t="0" r="1217" b="7098"/>
+                    <a:stretch>
+                      <a:fillRect/>
+                    </a:stretch>
+                  </pic:blipFill>
+                  <pic:spPr bwMode="auto">
+                    <a:xfrm>
+                      <a:off x="0" y="0"/>
+                      <a:ext cx="5147945" cy="1064895"/>
+                    </a:xfrm>
+                    <a:prstGeom prst="rect">
+                      <a:avLst/>
+                    </a:prstGeom>
+                  </pic:spPr>
+                </pic:pic>
+              </a:graphicData>
+            </a:graphic>
+          </wp:anchor>
+        </w:drawing>
+      </w:r>
+    </w:p>
+    <w:p>
+      <w:pPr>
+        <w:pStyle w:val="LOnormal"/>
+        <w:jc w:val="both"/>
+        <w:rPr/>
+      </w:pPr>
+      <w:r>
+        <w:rPr>
+          <w:rFonts w:eastAsia="Arial" w:cs="Arial"/>
+          <w:color w:val="auto"/>
+          <w:kern w:val="0"/>
+          <w:sz w:val="22"/>
+          <w:szCs w:val="22"/>
+          <w:lang w:val="pt-BR" w:eastAsia="zh-CN" w:bidi="hi-IN"/>
+        </w:rPr>
+        <w:t>Execução com o</w:t>
+      </w:r>
+      <w:r>
+        <w:rPr/>
+        <w:t xml:space="preserve"> </w:t>
+      </w:r>
+      <w:r>
+        <w:rPr/>
+        <w:t xml:space="preserve">pacote </w:t>
+      </w:r>
+      <w:r>
+        <w:rPr/>
+        <w:t>Queueing no Octave:</w:t>
+      </w:r>
+    </w:p>
+    <w:p>
+      <w:pPr>
+        <w:pStyle w:val="LOnormal"/>
+        <w:jc w:val="both"/>
+        <w:rPr/>
+      </w:pPr>
+      <w:r>
+        <w:rPr/>
+      </w:r>
+    </w:p>
+    <w:p>
+      <w:pPr>
+        <w:pStyle w:val="LOnormal"/>
+        <w:jc w:val="both"/>
+        <w:rPr/>
+      </w:pPr>
+      <w:r>
+        <w:rPr/>
+      </w:r>
+    </w:p>
+    <w:p>
+      <w:pPr>
+        <w:pStyle w:val="LOnormal"/>
+        <w:jc w:val="both"/>
+        <w:rPr/>
+      </w:pPr>
+      <w:r>
+        <w:rPr/>
+        <w:drawing>
+          <wp:anchor behindDoc="0" distT="0" distB="0" distL="0" distR="0" simplePos="0" locked="0" layoutInCell="1" allowOverlap="1" relativeHeight="6">
+            <wp:simplePos x="0" y="0"/>
+            <wp:positionH relativeFrom="column">
+              <wp:align>center</wp:align>
+            </wp:positionH>
+            <wp:positionV relativeFrom="paragraph">
+              <wp:posOffset>635</wp:posOffset>
+            </wp:positionV>
+            <wp:extent cx="2910840" cy="1004570"/>
+            <wp:effectExtent l="0" t="0" r="0" b="0"/>
+            <wp:wrapSquare wrapText="largest"/>
+            <wp:docPr id="5" name="Figura3" descr=""/>
+            <wp:cNvGraphicFramePr>
+              <a:graphicFrameLocks xmlns:a="http://schemas.openxmlformats.org/drawingml/2006/main" noChangeAspect="1"/>
+            </wp:cNvGraphicFramePr>
+            <a:graphic xmlns:a="http://schemas.openxmlformats.org/drawingml/2006/main">
+              <a:graphicData uri="http://schemas.openxmlformats.org/drawingml/2006/picture">
+                <pic:pic xmlns:pic="http://schemas.openxmlformats.org/drawingml/2006/picture">
+                  <pic:nvPicPr>
+                    <pic:cNvPr id="5" name="Figura3" descr=""/>
+                    <pic:cNvPicPr>
+                      <a:picLocks noChangeAspect="1" noChangeArrowheads="1"/>
+                    </pic:cNvPicPr>
+                  </pic:nvPicPr>
+                  <pic:blipFill>
+                    <a:blip r:embed="rId6"/>
+                    <a:stretch>
+                      <a:fillRect/>
+                    </a:stretch>
+                  </pic:blipFill>
+                  <pic:spPr bwMode="auto">
+                    <a:xfrm>
+                      <a:off x="0" y="0"/>
+                      <a:ext cx="2910840" cy="1004570"/>
+                    </a:xfrm>
+                    <a:prstGeom prst="rect">
+                      <a:avLst/>
+                    </a:prstGeom>
+                  </pic:spPr>
+                </pic:pic>
+              </a:graphicData>
+            </a:graphic>
+          </wp:anchor>
+        </w:drawing>
+      </w:r>
+    </w:p>
+    <w:p>
+      <w:pPr>
+        <w:pStyle w:val="LOnormal"/>
+        <w:jc w:val="both"/>
+        <w:rPr/>
+      </w:pPr>
+      <w:r>
+        <w:rPr/>
+      </w:r>
+    </w:p>
+    <w:p>
+      <w:pPr>
+        <w:pStyle w:val="LOnormal"/>
+        <w:jc w:val="both"/>
+        <w:rPr/>
+      </w:pPr>
+      <w:r>
+        <w:rPr/>
+      </w:r>
+    </w:p>
+    <w:p>
+      <w:pPr>
+        <w:pStyle w:val="LOnormal"/>
+        <w:jc w:val="both"/>
+        <w:rPr/>
+      </w:pPr>
+      <w:r>
+        <w:rPr/>
+      </w:r>
+    </w:p>
+    <w:p>
+      <w:pPr>
+        <w:pStyle w:val="LOnormal"/>
+        <w:jc w:val="both"/>
+        <w:rPr/>
+      </w:pPr>
+      <w:r>
+        <w:rPr/>
+      </w:r>
+    </w:p>
+    <w:p>
+      <w:pPr>
+        <w:pStyle w:val="LOnormal"/>
+        <w:jc w:val="both"/>
+        <w:rPr/>
+      </w:pPr>
+      <w:r>
+        <w:rPr/>
+      </w:r>
+    </w:p>
+    <w:p>
+      <w:pPr>
+        <w:pStyle w:val="LOnormal"/>
+        <w:jc w:val="both"/>
+        <w:rPr/>
+      </w:pPr>
+      <w:r>
+        <w:rPr/>
+      </w:r>
+    </w:p>
+    <w:p>
+      <w:pPr>
+        <w:pStyle w:val="LOnormal"/>
+        <w:jc w:val="both"/>
+        <w:rPr/>
+      </w:pPr>
+      <w:r>
+        <w:rPr/>
+      </w:r>
+    </w:p>
+    <w:p>
+      <w:pPr>
+        <w:pStyle w:val="LOnormal"/>
+        <w:jc w:val="both"/>
+        <w:rPr/>
+      </w:pPr>
+      <w:r>
+        <w:rPr/>
+      </w:r>
+    </w:p>
+    <w:p>
+      <w:pPr>
+        <w:pStyle w:val="LOnormal"/>
+        <w:jc w:val="both"/>
+        <w:rPr/>
+      </w:pPr>
+      <w:r>
+        <w:rPr/>
+      </w:r>
+    </w:p>
+    <w:p>
+      <w:pPr>
+        <w:pStyle w:val="LOnormal"/>
+        <w:jc w:val="both"/>
+        <w:rPr/>
+      </w:pPr>
+      <w:r>
+        <w:rPr/>
+      </w:r>
+    </w:p>
+    <w:p>
+      <w:pPr>
+        <w:pStyle w:val="LOnormal"/>
+        <w:jc w:val="both"/>
+        <w:rPr/>
+      </w:pPr>
+      <w:r>
+        <w:rPr/>
+        <w:t>Quadro comparativo:</w:t>
       </w:r>
     </w:p>
     <w:p>
@@ -900,7 +1052,6 @@
               <w:keepNext w:val="false"/>
               <w:keepLines w:val="false"/>
               <w:widowControl w:val="false"/>
-              <w:pBdr/>
               <w:shd w:val="clear" w:fill="auto"/>
               <w:spacing w:lineRule="auto" w:line="240" w:before="0" w:after="0"/>
               <w:ind w:left="0" w:right="0" w:hanging="0"/>
@@ -938,7 +1089,6 @@
               <w:keepNext w:val="false"/>
               <w:keepLines w:val="false"/>
               <w:widowControl w:val="false"/>
-              <w:pBdr/>
               <w:shd w:val="clear" w:fill="auto"/>
               <w:spacing w:lineRule="auto" w:line="240" w:before="0" w:after="0"/>
               <w:ind w:left="0" w:right="0" w:hanging="0"/>
@@ -977,7 +1127,6 @@
               <w:keepNext w:val="false"/>
               <w:keepLines w:val="false"/>
               <w:widowControl w:val="false"/>
-              <w:pBdr/>
               <w:shd w:val="clear" w:fill="auto"/>
               <w:spacing w:lineRule="auto" w:line="240" w:before="0" w:after="0"/>
               <w:ind w:left="0" w:right="0" w:hanging="0"/>
@@ -1019,7 +1168,6 @@
               <w:keepNext w:val="false"/>
               <w:keepLines w:val="false"/>
               <w:widowControl w:val="false"/>
-              <w:pBdr/>
               <w:shd w:val="clear" w:fill="auto"/>
               <w:spacing w:lineRule="auto" w:line="240" w:before="0" w:after="0"/>
               <w:ind w:left="0" w:right="0" w:hanging="0"/>
@@ -1058,16 +1206,29 @@
               <w:keepNext w:val="false"/>
               <w:keepLines w:val="false"/>
               <w:widowControl w:val="false"/>
-              <w:pBdr/>
               <w:shd w:val="clear" w:fill="auto"/>
               <w:spacing w:lineRule="auto" w:line="240" w:before="0" w:after="0"/>
               <w:ind w:left="0" w:right="0" w:hanging="0"/>
               <w:jc w:val="center"/>
-              <w:rPr/>
+              <w:rPr>
+                <w:rFonts w:ascii="Arial" w:hAnsi="Arial" w:eastAsia="Arial" w:cs="Arial"/>
+                <w:color w:val="auto"/>
+                <w:kern w:val="0"/>
+                <w:sz w:val="22"/>
+                <w:szCs w:val="22"/>
+                <w:lang w:val="pt-BR" w:eastAsia="zh-CN" w:bidi="hi-IN"/>
+              </w:rPr>
             </w:pPr>
             <w:r>
-              <w:rPr/>
-              <w:t>32,0336</w:t>
+              <w:rPr>
+                <w:rFonts w:eastAsia="Arial" w:cs="Arial"/>
+                <w:color w:val="auto"/>
+                <w:kern w:val="0"/>
+                <w:sz w:val="22"/>
+                <w:szCs w:val="22"/>
+                <w:lang w:val="pt-BR" w:eastAsia="zh-CN" w:bidi="hi-IN"/>
+              </w:rPr>
+              <w:t>31,0032</w:t>
             </w:r>
           </w:p>
         </w:tc>
@@ -1088,7 +1249,6 @@
               <w:keepNext w:val="false"/>
               <w:keepLines w:val="false"/>
               <w:widowControl w:val="false"/>
-              <w:pBdr/>
               <w:shd w:val="clear" w:fill="auto"/>
               <w:spacing w:lineRule="auto" w:line="240" w:before="0" w:after="0"/>
               <w:ind w:left="0" w:right="0" w:hanging="0"/>
@@ -1121,7 +1281,6 @@
               <w:keepNext w:val="false"/>
               <w:keepLines w:val="false"/>
               <w:widowControl w:val="false"/>
-              <w:pBdr/>
               <w:shd w:val="clear" w:fill="auto"/>
               <w:spacing w:lineRule="auto" w:line="240" w:before="0" w:after="0"/>
               <w:ind w:left="0" w:right="0" w:hanging="0"/>
@@ -1160,16 +1319,29 @@
               <w:keepNext w:val="false"/>
               <w:keepLines w:val="false"/>
               <w:widowControl w:val="false"/>
-              <w:pBdr/>
               <w:shd w:val="clear" w:fill="auto"/>
               <w:spacing w:lineRule="auto" w:line="240" w:before="0" w:after="0"/>
               <w:ind w:left="0" w:right="0" w:hanging="0"/>
               <w:jc w:val="center"/>
-              <w:rPr/>
+              <w:rPr>
+                <w:rFonts w:ascii="Arial" w:hAnsi="Arial" w:eastAsia="Arial" w:cs="Arial"/>
+                <w:color w:val="auto"/>
+                <w:kern w:val="0"/>
+                <w:sz w:val="22"/>
+                <w:szCs w:val="22"/>
+                <w:lang w:val="pt-BR" w:eastAsia="zh-CN" w:bidi="hi-IN"/>
+              </w:rPr>
             </w:pPr>
             <w:r>
-              <w:rPr/>
-              <w:t>0,1302</w:t>
+              <w:rPr>
+                <w:rFonts w:eastAsia="Arial" w:cs="Arial"/>
+                <w:color w:val="auto"/>
+                <w:kern w:val="0"/>
+                <w:sz w:val="22"/>
+                <w:szCs w:val="22"/>
+                <w:lang w:val="pt-BR" w:eastAsia="zh-CN" w:bidi="hi-IN"/>
+              </w:rPr>
+              <w:t>0,1236</w:t>
             </w:r>
           </w:p>
         </w:tc>
@@ -1190,7 +1362,6 @@
               <w:keepNext w:val="false"/>
               <w:keepLines w:val="false"/>
               <w:widowControl w:val="false"/>
-              <w:pBdr/>
               <w:shd w:val="clear" w:fill="auto"/>
               <w:spacing w:lineRule="auto" w:line="240" w:before="0" w:after="0"/>
               <w:ind w:left="0" w:right="0" w:hanging="0"/>
@@ -1223,7 +1394,6 @@
               <w:keepNext w:val="false"/>
               <w:keepLines w:val="false"/>
               <w:widowControl w:val="false"/>
-              <w:pBdr/>
               <w:shd w:val="clear" w:fill="auto"/>
               <w:spacing w:lineRule="auto" w:line="240" w:before="0" w:after="0"/>
               <w:ind w:left="0" w:right="0" w:hanging="0"/>
@@ -1262,7 +1432,6 @@
               <w:keepNext w:val="false"/>
               <w:keepLines w:val="false"/>
               <w:widowControl w:val="false"/>
-              <w:pBdr/>
               <w:shd w:val="clear" w:fill="auto"/>
               <w:spacing w:lineRule="auto" w:line="240" w:before="0" w:after="0"/>
               <w:ind w:left="0" w:right="0" w:hanging="0"/>
@@ -1292,7 +1461,6 @@
               <w:keepNext w:val="false"/>
               <w:keepLines w:val="false"/>
               <w:widowControl w:val="false"/>
-              <w:pBdr/>
               <w:shd w:val="clear" w:fill="auto"/>
               <w:spacing w:lineRule="auto" w:line="240" w:before="0" w:after="0"/>
               <w:ind w:left="0" w:right="0" w:hanging="0"/>
@@ -1325,7 +1493,6 @@
               <w:keepNext w:val="false"/>
               <w:keepLines w:val="false"/>
               <w:widowControl w:val="false"/>
-              <w:pBdr/>
               <w:shd w:val="clear" w:fill="auto"/>
               <w:spacing w:lineRule="auto" w:line="240" w:before="0" w:after="0"/>
               <w:ind w:left="0" w:right="0" w:hanging="0"/>
@@ -1364,7 +1531,6 @@
               <w:keepNext w:val="false"/>
               <w:keepLines w:val="false"/>
               <w:widowControl w:val="false"/>
-              <w:pBdr/>
               <w:shd w:val="clear" w:fill="auto"/>
               <w:spacing w:lineRule="auto" w:line="240" w:before="0" w:after="0"/>
               <w:ind w:left="0" w:right="0" w:hanging="0"/>
@@ -1373,7 +1539,11 @@
             </w:pPr>
             <w:r>
               <w:rPr/>
-              <w:t>2,466</w:t>
+              <w:t>2,</w:t>
+            </w:r>
+            <w:r>
+              <w:rPr/>
+              <w:t>5</w:t>
             </w:r>
           </w:p>
         </w:tc>
@@ -1394,7 +1564,6 @@
               <w:keepNext w:val="false"/>
               <w:keepLines w:val="false"/>
               <w:widowControl w:val="false"/>
-              <w:pBdr/>
               <w:shd w:val="clear" w:fill="auto"/>
               <w:spacing w:lineRule="auto" w:line="240" w:before="0" w:after="0"/>
               <w:ind w:left="0" w:right="0" w:hanging="0"/>
@@ -1427,7 +1596,6 @@
               <w:keepNext w:val="false"/>
               <w:keepLines w:val="false"/>
               <w:widowControl w:val="false"/>
-              <w:pBdr/>
               <w:shd w:val="clear" w:fill="auto"/>
               <w:spacing w:lineRule="auto" w:line="240" w:before="0" w:after="0"/>
               <w:ind w:left="0" w:right="0" w:hanging="0"/>
@@ -1466,7 +1634,6 @@
               <w:keepNext w:val="false"/>
               <w:keepLines w:val="false"/>
               <w:widowControl w:val="false"/>
-              <w:pBdr/>
               <w:shd w:val="clear" w:fill="auto"/>
               <w:spacing w:lineRule="auto" w:line="240" w:before="0" w:after="0"/>
               <w:ind w:left="0" w:right="0" w:hanging="0"/>
@@ -1475,7 +1642,11 @@
             </w:pPr>
             <w:r>
               <w:rPr/>
-              <w:t>0,5916</w:t>
+              <w:t>0,5</w:t>
+            </w:r>
+            <w:r>
+              <w:rPr/>
+              <w:t>662</w:t>
             </w:r>
           </w:p>
         </w:tc>
@@ -1496,7 +1667,6 @@
               <w:keepNext w:val="false"/>
               <w:keepLines w:val="false"/>
               <w:widowControl w:val="false"/>
-              <w:pBdr/>
               <w:shd w:val="clear" w:fill="auto"/>
               <w:spacing w:lineRule="auto" w:line="240" w:before="0" w:after="0"/>
               <w:ind w:left="0" w:right="0" w:hanging="0"/>
@@ -1534,219 +1704,6 @@
 </w:document>
 </file>
 
-<file path=word/numbering.xml><?xml version="1.0" encoding="utf-8"?>
-<w:numbering xmlns:w="http://schemas.openxmlformats.org/wordprocessingml/2006/main" xmlns:o="urn:schemas-microsoft-com:office:office" xmlns:r="http://schemas.openxmlformats.org/officeDocument/2006/relationships" xmlns:v="urn:schemas-microsoft-com:vml">
-  <w:abstractNum w:abstractNumId="1">
-    <w:lvl w:ilvl="0">
-      <w:start w:val="1"/>
-      <w:numFmt w:val="upperLetter"/>
-      <w:lvlText w:val="%1."/>
-      <w:lvlJc w:val="left"/>
-      <w:pPr>
-        <w:ind w:left="720" w:hanging="360"/>
-      </w:pPr>
-      <w:rPr>
-        <w:u w:val="none"/>
-      </w:rPr>
-    </w:lvl>
-    <w:lvl w:ilvl="1">
-      <w:start w:val="1"/>
-      <w:numFmt w:val="lowerLetter"/>
-      <w:lvlText w:val="%2."/>
-      <w:lvlJc w:val="left"/>
-      <w:pPr>
-        <w:ind w:left="1440" w:hanging="360"/>
-      </w:pPr>
-      <w:rPr>
-        <w:u w:val="none"/>
-      </w:rPr>
-    </w:lvl>
-    <w:lvl w:ilvl="2">
-      <w:start w:val="1"/>
-      <w:numFmt w:val="lowerRoman"/>
-      <w:lvlText w:val="%3."/>
-      <w:lvlJc w:val="right"/>
-      <w:pPr>
-        <w:ind w:left="2160" w:hanging="360"/>
-      </w:pPr>
-      <w:rPr>
-        <w:u w:val="none"/>
-      </w:rPr>
-    </w:lvl>
-    <w:lvl w:ilvl="3">
-      <w:start w:val="1"/>
-      <w:numFmt w:val="decimal"/>
-      <w:lvlText w:val="%4."/>
-      <w:lvlJc w:val="left"/>
-      <w:pPr>
-        <w:ind w:left="2880" w:hanging="360"/>
-      </w:pPr>
-      <w:rPr>
-        <w:u w:val="none"/>
-      </w:rPr>
-    </w:lvl>
-    <w:lvl w:ilvl="4">
-      <w:start w:val="1"/>
-      <w:numFmt w:val="lowerLetter"/>
-      <w:lvlText w:val="%5."/>
-      <w:lvlJc w:val="left"/>
-      <w:pPr>
-        <w:ind w:left="3600" w:hanging="360"/>
-      </w:pPr>
-      <w:rPr>
-        <w:u w:val="none"/>
-      </w:rPr>
-    </w:lvl>
-    <w:lvl w:ilvl="5">
-      <w:start w:val="1"/>
-      <w:numFmt w:val="lowerRoman"/>
-      <w:lvlText w:val="%6."/>
-      <w:lvlJc w:val="right"/>
-      <w:pPr>
-        <w:ind w:left="4320" w:hanging="360"/>
-      </w:pPr>
-      <w:rPr>
-        <w:u w:val="none"/>
-      </w:rPr>
-    </w:lvl>
-    <w:lvl w:ilvl="6">
-      <w:start w:val="1"/>
-      <w:numFmt w:val="decimal"/>
-      <w:lvlText w:val="%7."/>
-      <w:lvlJc w:val="left"/>
-      <w:pPr>
-        <w:ind w:left="5040" w:hanging="360"/>
-      </w:pPr>
-      <w:rPr>
-        <w:u w:val="none"/>
-      </w:rPr>
-    </w:lvl>
-    <w:lvl w:ilvl="7">
-      <w:start w:val="1"/>
-      <w:numFmt w:val="lowerLetter"/>
-      <w:lvlText w:val="%8."/>
-      <w:lvlJc w:val="left"/>
-      <w:pPr>
-        <w:ind w:left="5760" w:hanging="360"/>
-      </w:pPr>
-      <w:rPr>
-        <w:u w:val="none"/>
-      </w:rPr>
-    </w:lvl>
-    <w:lvl w:ilvl="8">
-      <w:start w:val="1"/>
-      <w:numFmt w:val="lowerRoman"/>
-      <w:lvlText w:val="%9."/>
-      <w:lvlJc w:val="right"/>
-      <w:pPr>
-        <w:ind w:left="6480" w:hanging="360"/>
-      </w:pPr>
-      <w:rPr>
-        <w:u w:val="none"/>
-      </w:rPr>
-    </w:lvl>
-  </w:abstractNum>
-  <w:abstractNum w:abstractNumId="2">
-    <w:lvl w:ilvl="0">
-      <w:start w:val="1"/>
-      <w:numFmt w:val="none"/>
-      <w:suff w:val="nothing"/>
-      <w:lvlText w:val=""/>
-      <w:lvlJc w:val="left"/>
-      <w:pPr>
-        <w:ind w:left="0" w:hanging="0"/>
-      </w:pPr>
-    </w:lvl>
-    <w:lvl w:ilvl="1">
-      <w:start w:val="1"/>
-      <w:numFmt w:val="none"/>
-      <w:suff w:val="nothing"/>
-      <w:lvlText w:val=""/>
-      <w:lvlJc w:val="left"/>
-      <w:pPr>
-        <w:ind w:left="0" w:hanging="0"/>
-      </w:pPr>
-    </w:lvl>
-    <w:lvl w:ilvl="2">
-      <w:start w:val="1"/>
-      <w:numFmt w:val="none"/>
-      <w:suff w:val="nothing"/>
-      <w:lvlText w:val=""/>
-      <w:lvlJc w:val="left"/>
-      <w:pPr>
-        <w:ind w:left="0" w:hanging="0"/>
-      </w:pPr>
-    </w:lvl>
-    <w:lvl w:ilvl="3">
-      <w:start w:val="1"/>
-      <w:numFmt w:val="none"/>
-      <w:suff w:val="nothing"/>
-      <w:lvlText w:val=""/>
-      <w:lvlJc w:val="left"/>
-      <w:pPr>
-        <w:ind w:left="0" w:hanging="0"/>
-      </w:pPr>
-    </w:lvl>
-    <w:lvl w:ilvl="4">
-      <w:start w:val="1"/>
-      <w:numFmt w:val="none"/>
-      <w:suff w:val="nothing"/>
-      <w:lvlText w:val=""/>
-      <w:lvlJc w:val="left"/>
-      <w:pPr>
-        <w:ind w:left="0" w:hanging="0"/>
-      </w:pPr>
-    </w:lvl>
-    <w:lvl w:ilvl="5">
-      <w:start w:val="1"/>
-      <w:numFmt w:val="none"/>
-      <w:suff w:val="nothing"/>
-      <w:lvlText w:val=""/>
-      <w:lvlJc w:val="left"/>
-      <w:pPr>
-        <w:ind w:left="0" w:hanging="0"/>
-      </w:pPr>
-    </w:lvl>
-    <w:lvl w:ilvl="6">
-      <w:start w:val="1"/>
-      <w:numFmt w:val="none"/>
-      <w:suff w:val="nothing"/>
-      <w:lvlText w:val=""/>
-      <w:lvlJc w:val="left"/>
-      <w:pPr>
-        <w:ind w:left="0" w:hanging="0"/>
-      </w:pPr>
-    </w:lvl>
-    <w:lvl w:ilvl="7">
-      <w:start w:val="1"/>
-      <w:numFmt w:val="none"/>
-      <w:suff w:val="nothing"/>
-      <w:lvlText w:val=""/>
-      <w:lvlJc w:val="left"/>
-      <w:pPr>
-        <w:ind w:left="0" w:hanging="0"/>
-      </w:pPr>
-    </w:lvl>
-    <w:lvl w:ilvl="8">
-      <w:start w:val="1"/>
-      <w:numFmt w:val="none"/>
-      <w:suff w:val="nothing"/>
-      <w:lvlText w:val=""/>
-      <w:lvlJc w:val="left"/>
-      <w:pPr>
-        <w:ind w:left="0" w:hanging="0"/>
-      </w:pPr>
-    </w:lvl>
-  </w:abstractNum>
-  <w:num w:numId="1">
-    <w:abstractNumId w:val="1"/>
-  </w:num>
-  <w:num w:numId="2">
-    <w:abstractNumId w:val="2"/>
-  </w:num>
-</w:numbering>
-</file>
-
 <file path=word/styles.xml><?xml version="1.0" encoding="utf-8"?>
 <w:styles xmlns:w="http://schemas.openxmlformats.org/wordprocessingml/2006/main" xmlns:w14="http://schemas.microsoft.com/office/word/2010/wordml" xmlns:mc="http://schemas.openxmlformats.org/markup-compatibility/2006" mc:Ignorable="w14">
   <w:docDefaults>
@@ -1768,6 +1725,7 @@
     <w:qFormat/>
     <w:pPr>
       <w:widowControl/>
+      <w:suppressAutoHyphens w:val="true"/>
       <w:bidi w:val="0"/>
       <w:spacing w:lineRule="auto" w:line="276" w:before="0" w:after="0"/>
       <w:jc w:val="left"/>
@@ -1936,7 +1894,7 @@
   </w:style>
   <w:style w:type="paragraph" w:styleId="Ttulo">
     <w:name w:val="Título"/>
-    <w:basedOn w:val="Normal1"/>
+    <w:basedOn w:val="LOnormal1"/>
     <w:next w:val="Corpodotexto"/>
     <w:qFormat/>
     <w:pPr>
@@ -1951,7 +1909,7 @@
   </w:style>
   <w:style w:type="paragraph" w:styleId="Corpodotexto">
     <w:name w:val="Body Text"/>
-    <w:basedOn w:val="Normal1"/>
+    <w:basedOn w:val="LOnormal1"/>
     <w:pPr>
       <w:spacing w:lineRule="auto" w:line="276" w:before="0" w:after="140"/>
     </w:pPr>
@@ -1967,7 +1925,7 @@
   </w:style>
   <w:style w:type="paragraph" w:styleId="Legenda">
     <w:name w:val="Caption"/>
-    <w:basedOn w:val="Normal1"/>
+    <w:basedOn w:val="LOnormal1"/>
     <w:qFormat/>
     <w:pPr>
       <w:suppressLineNumbers/>
@@ -1983,7 +1941,7 @@
   </w:style>
   <w:style w:type="paragraph" w:styleId="Ndice">
     <w:name w:val="Índice"/>
-    <w:basedOn w:val="Normal1"/>
+    <w:basedOn w:val="LOnormal1"/>
     <w:qFormat/>
     <w:pPr>
       <w:suppressLineNumbers/>
@@ -1992,11 +1950,12 @@
       <w:rFonts w:cs="Lohit Devanagari"/>
     </w:rPr>
   </w:style>
-  <w:style w:type="paragraph" w:styleId="Normal1" w:default="1">
+  <w:style w:type="paragraph" w:styleId="LOnormal1" w:default="1">
     <w:name w:val="LO-normal1"/>
     <w:qFormat/>
     <w:pPr>
       <w:widowControl/>
+      <w:suppressAutoHyphens w:val="true"/>
       <w:bidi w:val="0"/>
       <w:spacing w:lineRule="auto" w:line="276" w:before="0" w:after="0"/>
       <w:jc w:val="left"/>
@@ -2031,6 +1990,7 @@
     <w:qFormat/>
     <w:pPr>
       <w:widowControl/>
+      <w:suppressAutoHyphens w:val="true"/>
       <w:bidi w:val="0"/>
       <w:spacing w:lineRule="auto" w:line="276" w:before="0" w:after="0"/>
       <w:jc w:val="left"/>
@@ -2046,8 +2006,8 @@
   </w:style>
   <w:style w:type="paragraph" w:styleId="Subttulo">
     <w:name w:val="Subtitle"/>
-    <w:basedOn w:val="Normal1"/>
-    <w:next w:val="Normal1"/>
+    <w:basedOn w:val="LOnormal1"/>
+    <w:next w:val="LOnormal1"/>
     <w:uiPriority w:val="11"/>
     <w:qFormat/>
     <w:pPr>

</xml_diff>